<commit_message>
update documento de visao
</commit_message>
<xml_diff>
--- a/Artefatos/Atas/Documento de Visao_Tratamento de Água.docx
+++ b/Artefatos/Atas/Documento de Visao_Tratamento de Água.docx
@@ -349,19 +349,7 @@
               <w:rPr>
                 <w:rtl w:val="0"/>
               </w:rPr>
-              <w:t xml:space="preserve">A NCH Corporation é uma das maiores empresas internacionais no ramo de manutenção, atuando em áreas como tratamento de água, lubrificação industrial, produtos químicos de limpeza, tratamento de superfícies e controle de corrosão. Seus produtos e serviços são distribuídos globalmente, principalmente por meio de canais de marketing direto.</w:t>
-            </w:r>
-          </w:p>
-          <w:p>
-            <w:pPr>
-              <w:spacing w:after="240" w:before="240" w:lineRule="auto"/>
-              <w:rPr/>
-            </w:pPr>
-            <w:r>
-              <w:rPr>
-                <w:rtl w:val="0"/>
-              </w:rPr>
-              <w:t xml:space="preserve">Entre suas várias subsidiárias, uma delas é especializada no tratamento de água, oferecendo soluções para controle de qualidade e manutenção de sistemas de água em ambientes industriais e comerciais. Essa subsidiária atende clientes como fábricas, shoppings e laboratórios, prestando serviços que vão desde a análise e monitoramento da água até a manutenção de sistemas de tratamento. No entanto, essa unidade enfrenta dificuldades na gestão dos representantes técnicos responsáveis pelas visitas aos clientes. O processo atual é manual e propenso a erros, resultando em atrasos e insatisfação.</w:t>
+              <w:t xml:space="preserve">A NCH Corporation é uma empresa global de manutenção que atua em áreas como tratamento de água, lubrificação industrial e controle de corrosão, com distribuição de produtos e serviços por meio de marketing direto. Uma de suas subsidiárias especializadas no tratamento de água oferece soluções para controle de qualidade e manutenção de sistemas em ambientes industriais e comerciais, atendendo clientes como fábricas e laboratórios. No entanto, essa subsidiária enfrenta dificuldades significativas na gestão dos representantes técnicos responsáveis pelas visitas aos clientes, devido a um processo manual suscetível a erros, gerando atrasos e insatisfação.</w:t>
             </w:r>
           </w:p>
         </w:tc>
@@ -528,7 +516,7 @@
               <w:rPr>
                 <w:rtl w:val="0"/>
               </w:rPr>
-              <w:t xml:space="preserve">Gestores da empresa responsáveis pelo planejamento e controle. Representantes e clientes cadastrados no sistema.</w:t>
+              <w:t xml:space="preserve">Gerentes da empresa responsáveis pelo planejamento e controle. Representantes e clientes cadastrados no sistema.</w:t>
             </w:r>
           </w:p>
           <w:p>
@@ -864,7 +852,7 @@
               <w:rPr>
                 <w:rtl w:val="0"/>
               </w:rPr>
-              <w:t xml:space="preserve">Gerente gerência contratos</w:t>
+              <w:t xml:space="preserve">Gerente acompanha contratos</w:t>
             </w:r>
           </w:p>
         </w:tc>
@@ -998,7 +986,7 @@
               <w:rPr>
                 <w:rtl w:val="0"/>
               </w:rPr>
-              <w:t xml:space="preserve">Gerente visualiza relatórios</w:t>
+              <w:t xml:space="preserve">Gerente visualiza relatórios de serviço</w:t>
             </w:r>
           </w:p>
         </w:tc>
@@ -1065,7 +1053,7 @@
               <w:rPr>
                 <w:rtl w:val="0"/>
               </w:rPr>
-              <w:t xml:space="preserve">Gerente gerência solicitação de alteração no contrato</w:t>
+              <w:t xml:space="preserve">Gerente acompanha alteração no contrato</w:t>
             </w:r>
           </w:p>
         </w:tc>
@@ -1131,7 +1119,7 @@
               <w:rPr>
                 <w:rtl w:val="0"/>
               </w:rPr>
-              <w:t xml:space="preserve">Representante gerência relatórios</w:t>
+              <w:t xml:space="preserve">Representante gerência relatórios de serviço</w:t>
             </w:r>
           </w:p>
         </w:tc>
@@ -1169,6 +1157,73 @@
       <w:tr>
         <w:trPr>
           <w:cantSplit w:val="0"/>
+          <w:trHeight w:val="298.5546875" w:hRule="atLeast"/>
+          <w:tblHeader w:val="0"/>
+        </w:trPr>
+        <w:tc>
+          <w:tcPr/>
+          <w:p>
+            <w:pPr>
+              <w:rPr/>
+            </w:pPr>
+            <w:r>
+              <w:rPr>
+                <w:rtl w:val="0"/>
+              </w:rPr>
+              <w:t xml:space="preserve">RF9</w:t>
+            </w:r>
+          </w:p>
+        </w:tc>
+        <w:tc>
+          <w:tcPr>
+            <w:gridSpan w:val="2"/>
+          </w:tcPr>
+          <w:p>
+            <w:pPr>
+              <w:rPr/>
+            </w:pPr>
+            <w:r>
+              <w:rPr>
+                <w:rtl w:val="0"/>
+              </w:rPr>
+              <w:t xml:space="preserve">Representante modifica status de serviço</w:t>
+            </w:r>
+          </w:p>
+        </w:tc>
+        <w:tc>
+          <w:tcPr>
+            <w:gridSpan w:val="2"/>
+          </w:tcPr>
+          <w:p>
+            <w:pPr>
+              <w:rPr/>
+            </w:pPr>
+            <w:r>
+              <w:rPr>
+                <w:rtl w:val="0"/>
+              </w:rPr>
+              <w:t xml:space="preserve">MÉDIA</w:t>
+            </w:r>
+          </w:p>
+        </w:tc>
+        <w:tc>
+          <w:tcPr/>
+          <w:p>
+            <w:pPr>
+              <w:rPr/>
+            </w:pPr>
+            <w:r>
+              <w:rPr>
+                <w:rtl w:val="0"/>
+              </w:rPr>
+              <w:t xml:space="preserve">MÉDIA</w:t>
+            </w:r>
+          </w:p>
+        </w:tc>
+      </w:tr>
+      <w:tr>
+        <w:trPr>
+          <w:cantSplit w:val="0"/>
           <w:trHeight w:val="358.5546875" w:hRule="atLeast"/>
           <w:tblHeader w:val="0"/>
         </w:trPr>
@@ -1182,7 +1237,7 @@
               <w:rPr>
                 <w:rtl w:val="0"/>
               </w:rPr>
-              <w:t xml:space="preserve">RF9</w:t>
+              <w:t xml:space="preserve">RF10</w:t>
             </w:r>
           </w:p>
         </w:tc>
@@ -1249,7 +1304,7 @@
               <w:rPr>
                 <w:rtl w:val="0"/>
               </w:rPr>
-              <w:t xml:space="preserve">RF10</w:t>
+              <w:t xml:space="preserve">RF11</w:t>
             </w:r>
           </w:p>
         </w:tc>
@@ -1316,23 +1371,23 @@
               <w:rPr>
                 <w:rtl w:val="0"/>
               </w:rPr>
-              <w:t xml:space="preserve">RF11</w:t>
-            </w:r>
-          </w:p>
-        </w:tc>
-        <w:tc>
-          <w:tcPr>
-            <w:gridSpan w:val="2"/>
-          </w:tcPr>
-          <w:p>
-            <w:pPr>
-              <w:rPr/>
-            </w:pPr>
-            <w:r>
-              <w:rPr>
-                <w:rtl w:val="0"/>
-              </w:rPr>
-              <w:t xml:space="preserve">Representante visualiza clientes</w:t>
+              <w:t xml:space="preserve">RF12</w:t>
+            </w:r>
+          </w:p>
+        </w:tc>
+        <w:tc>
+          <w:tcPr>
+            <w:gridSpan w:val="2"/>
+          </w:tcPr>
+          <w:p>
+            <w:pPr>
+              <w:rPr/>
+            </w:pPr>
+            <w:r>
+              <w:rPr>
+                <w:rtl w:val="0"/>
+              </w:rPr>
+              <w:t xml:space="preserve">Representante visualiza seus clientes</w:t>
             </w:r>
           </w:p>
         </w:tc>
@@ -1383,23 +1438,23 @@
               <w:rPr>
                 <w:rtl w:val="0"/>
               </w:rPr>
-              <w:t xml:space="preserve">RF12</w:t>
-            </w:r>
-          </w:p>
-        </w:tc>
-        <w:tc>
-          <w:tcPr>
-            <w:gridSpan w:val="2"/>
-          </w:tcPr>
-          <w:p>
-            <w:pPr>
-              <w:rPr/>
-            </w:pPr>
-            <w:r>
-              <w:rPr>
-                <w:rtl w:val="0"/>
-              </w:rPr>
-              <w:t xml:space="preserve">Representante visualiza gerente</w:t>
+              <w:t xml:space="preserve">RF13</w:t>
+            </w:r>
+          </w:p>
+        </w:tc>
+        <w:tc>
+          <w:tcPr>
+            <w:gridSpan w:val="2"/>
+          </w:tcPr>
+          <w:p>
+            <w:pPr>
+              <w:rPr/>
+            </w:pPr>
+            <w:r>
+              <w:rPr>
+                <w:rtl w:val="0"/>
+              </w:rPr>
+              <w:t xml:space="preserve">Representante visualiza serviços</w:t>
             </w:r>
           </w:p>
         </w:tc>
@@ -1450,44 +1505,30 @@
               <w:rPr>
                 <w:rtl w:val="0"/>
               </w:rPr>
-              <w:t xml:space="preserve">RF13</w:t>
-            </w:r>
-          </w:p>
-        </w:tc>
-        <w:tc>
-          <w:tcPr>
-            <w:gridSpan w:val="2"/>
-          </w:tcPr>
-          <w:p>
-            <w:pPr>
-              <w:rPr/>
-            </w:pPr>
-            <w:r>
-              <w:rPr>
-                <w:rtl w:val="0"/>
-              </w:rPr>
-              <w:t xml:space="preserve">Representante visualiza serviços</w:t>
-            </w:r>
-          </w:p>
-        </w:tc>
-        <w:tc>
-          <w:tcPr>
-            <w:gridSpan w:val="2"/>
-          </w:tcPr>
-          <w:p>
-            <w:pPr>
-              <w:rPr/>
-            </w:pPr>
-            <w:r>
-              <w:rPr>
-                <w:rtl w:val="0"/>
-              </w:rPr>
-              <w:t xml:space="preserve">ALTA</w:t>
-            </w:r>
-          </w:p>
-        </w:tc>
-        <w:tc>
-          <w:tcPr/>
+              <w:t xml:space="preserve">RF14</w:t>
+            </w:r>
+          </w:p>
+        </w:tc>
+        <w:tc>
+          <w:tcPr>
+            <w:gridSpan w:val="2"/>
+          </w:tcPr>
+          <w:p>
+            <w:pPr>
+              <w:rPr/>
+            </w:pPr>
+            <w:r>
+              <w:rPr>
+                <w:rtl w:val="0"/>
+              </w:rPr>
+              <w:t xml:space="preserve">Cliente visualiza serviços</w:t>
+            </w:r>
+          </w:p>
+        </w:tc>
+        <w:tc>
+          <w:tcPr>
+            <w:gridSpan w:val="2"/>
+          </w:tcPr>
           <w:p>
             <w:pPr>
               <w:rPr/>
@@ -1500,6 +1541,87 @@
             </w:r>
           </w:p>
         </w:tc>
+        <w:tc>
+          <w:tcPr/>
+          <w:p>
+            <w:pPr>
+              <w:rPr/>
+            </w:pPr>
+            <w:r>
+              <w:rPr>
+                <w:rtl w:val="0"/>
+              </w:rPr>
+              <w:t xml:space="preserve">BAIXA</w:t>
+            </w:r>
+          </w:p>
+        </w:tc>
+      </w:tr>
+      <w:tr>
+        <w:trPr>
+          <w:cantSplit w:val="0"/>
+          <w:trHeight w:val="345" w:hRule="atLeast"/>
+          <w:tblHeader w:val="0"/>
+        </w:trPr>
+        <w:tc>
+          <w:tcPr/>
+          <w:p>
+            <w:pPr>
+              <w:rPr/>
+            </w:pPr>
+            <w:r>
+              <w:rPr>
+                <w:rtl w:val="0"/>
+              </w:rPr>
+              <w:t xml:space="preserve">RF15</w:t>
+            </w:r>
+          </w:p>
+        </w:tc>
+        <w:tc>
+          <w:tcPr>
+            <w:gridSpan w:val="2"/>
+          </w:tcPr>
+          <w:p>
+            <w:pPr>
+              <w:rPr/>
+            </w:pPr>
+            <w:r>
+              <w:rPr>
+                <w:rtl w:val="0"/>
+              </w:rPr>
+              <w:t xml:space="preserve">Cliente solicita serviços</w:t>
+            </w:r>
+          </w:p>
+        </w:tc>
+        <w:tc>
+          <w:tcPr>
+            <w:gridSpan w:val="2"/>
+          </w:tcPr>
+          <w:p>
+            <w:pPr>
+              <w:rPr/>
+            </w:pPr>
+            <w:r>
+              <w:rPr>
+                <w:rtl w:val="0"/>
+              </w:rPr>
+              <w:t xml:space="preserve">BAIXA</w:t>
+            </w:r>
+          </w:p>
+        </w:tc>
+        <w:tc>
+          <w:tcPr/>
+          <w:p>
+            <w:pPr>
+              <w:rPr/>
+            </w:pPr>
+            <w:r>
+              <w:rPr>
+                <w:rtl w:val="0"/>
+              </w:rPr>
+              <w:t xml:space="preserve">MÉDIA</w:t>
+            </w:r>
+          </w:p>
+        </w:tc>
       </w:tr>
       <w:tr>
         <w:trPr>
@@ -1517,140 +1639,6 @@
               <w:rPr>
                 <w:rtl w:val="0"/>
               </w:rPr>
-              <w:t xml:space="preserve">RF14</w:t>
-            </w:r>
-          </w:p>
-        </w:tc>
-        <w:tc>
-          <w:tcPr>
-            <w:gridSpan w:val="2"/>
-          </w:tcPr>
-          <w:p>
-            <w:pPr>
-              <w:rPr/>
-            </w:pPr>
-            <w:r>
-              <w:rPr>
-                <w:rtl w:val="0"/>
-              </w:rPr>
-              <w:t xml:space="preserve">Cliente visualiza serviços</w:t>
-            </w:r>
-          </w:p>
-        </w:tc>
-        <w:tc>
-          <w:tcPr>
-            <w:gridSpan w:val="2"/>
-          </w:tcPr>
-          <w:p>
-            <w:pPr>
-              <w:rPr/>
-            </w:pPr>
-            <w:r>
-              <w:rPr>
-                <w:rtl w:val="0"/>
-              </w:rPr>
-              <w:t xml:space="preserve">BAIXA</w:t>
-            </w:r>
-          </w:p>
-        </w:tc>
-        <w:tc>
-          <w:tcPr/>
-          <w:p>
-            <w:pPr>
-              <w:rPr/>
-            </w:pPr>
-            <w:r>
-              <w:rPr>
-                <w:rtl w:val="0"/>
-              </w:rPr>
-              <w:t xml:space="preserve">BAIXA</w:t>
-            </w:r>
-          </w:p>
-        </w:tc>
-      </w:tr>
-      <w:tr>
-        <w:trPr>
-          <w:cantSplit w:val="0"/>
-          <w:trHeight w:val="345" w:hRule="atLeast"/>
-          <w:tblHeader w:val="0"/>
-        </w:trPr>
-        <w:tc>
-          <w:tcPr/>
-          <w:p>
-            <w:pPr>
-              <w:rPr/>
-            </w:pPr>
-            <w:r>
-              <w:rPr>
-                <w:rtl w:val="0"/>
-              </w:rPr>
-              <w:t xml:space="preserve">RF15</w:t>
-            </w:r>
-          </w:p>
-        </w:tc>
-        <w:tc>
-          <w:tcPr>
-            <w:gridSpan w:val="2"/>
-          </w:tcPr>
-          <w:p>
-            <w:pPr>
-              <w:rPr/>
-            </w:pPr>
-            <w:r>
-              <w:rPr>
-                <w:rtl w:val="0"/>
-              </w:rPr>
-              <w:t xml:space="preserve">Cliente solicita serviços</w:t>
-            </w:r>
-          </w:p>
-        </w:tc>
-        <w:tc>
-          <w:tcPr>
-            <w:gridSpan w:val="2"/>
-          </w:tcPr>
-          <w:p>
-            <w:pPr>
-              <w:rPr/>
-            </w:pPr>
-            <w:r>
-              <w:rPr>
-                <w:rtl w:val="0"/>
-              </w:rPr>
-              <w:t xml:space="preserve">BAIXA</w:t>
-            </w:r>
-          </w:p>
-        </w:tc>
-        <w:tc>
-          <w:tcPr/>
-          <w:p>
-            <w:pPr>
-              <w:rPr/>
-            </w:pPr>
-            <w:r>
-              <w:rPr>
-                <w:rtl w:val="0"/>
-              </w:rPr>
-              <w:t xml:space="preserve">MÉDIA</w:t>
-            </w:r>
-          </w:p>
-        </w:tc>
-      </w:tr>
-      <w:tr>
-        <w:trPr>
-          <w:cantSplit w:val="0"/>
-          <w:trHeight w:val="358.5546875" w:hRule="atLeast"/>
-          <w:tblHeader w:val="0"/>
-        </w:trPr>
-        <w:tc>
-          <w:tcPr/>
-          <w:p>
-            <w:pPr>
-              <w:rPr/>
-            </w:pPr>
-            <w:r>
-              <w:rPr>
-                <w:rtl w:val="0"/>
-              </w:rPr>
               <w:t xml:space="preserve">RF16</w:t>
             </w:r>
           </w:p>
@@ -1667,7 +1655,7 @@
               <w:rPr>
                 <w:rtl w:val="0"/>
               </w:rPr>
-              <w:t xml:space="preserve">Cliente visualiza relatórios</w:t>
+              <w:t xml:space="preserve">Cliente visualiza relatórios com serviço por representantes</w:t>
             </w:r>
           </w:p>
         </w:tc>

</xml_diff>